<commit_message>
Doc: Se inicio el documento de uargflow
</commit_message>
<xml_diff>
--- a/Inicio/UARGflow/Actividad UARGflow_Vesta Risk Manager_T-Code.docx
+++ b/Inicio/UARGflow/Actividad UARGflow_Vesta Risk Manager_T-Code.docx
@@ -652,9 +652,53 @@
                           <w:p>
                             <w:pPr>
                               <w:ind w:left="0" w:firstLine="0"/>
+                              <w:rPr>
+                                <w:lang w:val="es-MX"/>
+                              </w:rPr>
                             </w:pPr>
                             <w:r>
-                              <w:t>[Escriba una cita del documento o del resumen de un punto interesante. Puede situar el  cuadro de texto en cualquier lugar del documento. Utilice la ficha Herramientas de cuadro de texto para cambiar el formato del cuadro de texto de la cita.]</w:t>
+                              <w:rPr>
+                                <w:lang w:val="es-MX"/>
+                              </w:rPr>
+                              <w:t>Este documento muestra</w:t>
+                            </w:r>
+                            <w:r>
+                              <w:rPr>
+                                <w:lang w:val="es-MX"/>
+                              </w:rPr>
+                              <w:t xml:space="preserve"> el</w:t>
+                            </w:r>
+                            <w:r>
+                              <w:rPr>
+                                <w:lang w:val="es-MX"/>
+                              </w:rPr>
+                              <w:t xml:space="preserve"> análisis</w:t>
+                            </w:r>
+                            <w:r>
+                              <w:rPr>
+                                <w:lang w:val="es-MX"/>
+                              </w:rPr>
+                              <w:t xml:space="preserve"> realizado sobre el sistema </w:t>
+                            </w:r>
+                            <w:proofErr w:type="spellStart"/>
+                            <w:r>
+                              <w:rPr>
+                                <w:lang w:val="es-MX"/>
+                              </w:rPr>
+                              <w:t>UARGflow</w:t>
+                            </w:r>
+                            <w:proofErr w:type="spellEnd"/>
+                            <w:r>
+                              <w:rPr>
+                                <w:lang w:val="es-MX"/>
+                              </w:rPr>
+                              <w:t>, junto a las ventajas y desventajas descubiertas.</w:t>
+                            </w:r>
+                            <w:r>
+                              <w:rPr>
+                                <w:lang w:val="es-MX"/>
+                              </w:rPr>
+                              <w:t xml:space="preserve"> </w:t>
                             </w:r>
                           </w:p>
                         </w:txbxContent>
@@ -686,9 +730,53 @@
                     <w:p>
                       <w:pPr>
                         <w:ind w:left="0" w:firstLine="0"/>
+                        <w:rPr>
+                          <w:lang w:val="es-MX"/>
+                        </w:rPr>
                       </w:pPr>
                       <w:r>
-                        <w:t>[Escriba una cita del documento o del resumen de un punto interesante. Puede situar el  cuadro de texto en cualquier lugar del documento. Utilice la ficha Herramientas de cuadro de texto para cambiar el formato del cuadro de texto de la cita.]</w:t>
+                        <w:rPr>
+                          <w:lang w:val="es-MX"/>
+                        </w:rPr>
+                        <w:t>Este documento muestra</w:t>
+                      </w:r>
+                      <w:r>
+                        <w:rPr>
+                          <w:lang w:val="es-MX"/>
+                        </w:rPr>
+                        <w:t xml:space="preserve"> el</w:t>
+                      </w:r>
+                      <w:r>
+                        <w:rPr>
+                          <w:lang w:val="es-MX"/>
+                        </w:rPr>
+                        <w:t xml:space="preserve"> análisis</w:t>
+                      </w:r>
+                      <w:r>
+                        <w:rPr>
+                          <w:lang w:val="es-MX"/>
+                        </w:rPr>
+                        <w:t xml:space="preserve"> realizado sobre el sistema </w:t>
+                      </w:r>
+                      <w:proofErr w:type="spellStart"/>
+                      <w:r>
+                        <w:rPr>
+                          <w:lang w:val="es-MX"/>
+                        </w:rPr>
+                        <w:t>UARGflow</w:t>
+                      </w:r>
+                      <w:proofErr w:type="spellEnd"/>
+                      <w:r>
+                        <w:rPr>
+                          <w:lang w:val="es-MX"/>
+                        </w:rPr>
+                        <w:t>, junto a las ventajas y desventajas descubiertas.</w:t>
+                      </w:r>
+                      <w:r>
+                        <w:rPr>
+                          <w:lang w:val="es-MX"/>
+                        </w:rPr>
+                        <w:t xml:space="preserve"> </w:t>
                       </w:r>
                     </w:p>
                   </w:txbxContent>
@@ -879,39 +967,92 @@
     </w:p>
     <w:p>
       <w:pPr>
+        <w:pStyle w:val="TDC1"/>
+        <w:rPr>
+          <w:rFonts w:asciiTheme="minorHAnsi" w:eastAsiaTheme="minorEastAsia" w:hAnsiTheme="minorHAnsi" w:cstheme="minorBidi"/>
+          <w:b w:val="0"/>
+          <w:bCs w:val="0"/>
+          <w:noProof/>
+          <w:kern w:val="2"/>
+          <w:sz w:val="24"/>
+          <w:szCs w:val="24"/>
+          <w:lang w:val="es-AR" w:eastAsia="es-AR"/>
+          <w14:ligatures w14:val="standardContextual"/>
+        </w:rPr>
+      </w:pPr>
+      <w:r>
+        <w:fldChar w:fldCharType="begin"/>
+      </w:r>
+      <w:r>
+        <w:instrText xml:space="preserve"> TOC \o "1-3" \h \z \u </w:instrText>
+      </w:r>
+      <w:r>
+        <w:fldChar w:fldCharType="separate"/>
+      </w:r>
+      <w:hyperlink w:anchor="_Toc176433088" w:history="1">
+        <w:r>
+          <w:rPr>
+            <w:rStyle w:val="Hipervnculo"/>
+            <w:noProof/>
+          </w:rPr>
+          <w:t>Introducción</w:t>
+        </w:r>
+        <w:r>
+          <w:rPr>
+            <w:noProof/>
+            <w:webHidden/>
+          </w:rPr>
+          <w:tab/>
+        </w:r>
+        <w:r>
+          <w:rPr>
+            <w:noProof/>
+            <w:webHidden/>
+          </w:rPr>
+          <w:fldChar w:fldCharType="begin"/>
+        </w:r>
+        <w:r>
+          <w:rPr>
+            <w:noProof/>
+            <w:webHidden/>
+          </w:rPr>
+          <w:instrText xml:space="preserve"> PAGEREF _Toc176433088 \h </w:instrText>
+        </w:r>
+        <w:r>
+          <w:rPr>
+            <w:noProof/>
+            <w:webHidden/>
+          </w:rPr>
+        </w:r>
+        <w:r>
+          <w:rPr>
+            <w:noProof/>
+            <w:webHidden/>
+          </w:rPr>
+          <w:fldChar w:fldCharType="separate"/>
+        </w:r>
+        <w:r>
+          <w:rPr>
+            <w:noProof/>
+            <w:webHidden/>
+          </w:rPr>
+          <w:t>4</w:t>
+        </w:r>
+        <w:r>
+          <w:rPr>
+            <w:noProof/>
+            <w:webHidden/>
+          </w:rPr>
+          <w:fldChar w:fldCharType="end"/>
+        </w:r>
+      </w:hyperlink>
+    </w:p>
+    <w:p>
+      <w:pPr>
         <w:tabs>
           <w:tab w:val="left" w:pos="8505"/>
         </w:tabs>
       </w:pPr>
-      <w:r>
-        <w:rPr>
-          <w:b/>
-          <w:bCs/>
-          <w:sz w:val="20"/>
-          <w:szCs w:val="20"/>
-        </w:rPr>
-        <w:fldChar w:fldCharType="begin"/>
-      </w:r>
-      <w:r>
-        <w:instrText xml:space="preserve"> TOC \o "1-3" \h \z \u </w:instrText>
-      </w:r>
-      <w:r>
-        <w:rPr>
-          <w:b/>
-          <w:bCs/>
-          <w:sz w:val="20"/>
-          <w:szCs w:val="20"/>
-        </w:rPr>
-        <w:fldChar w:fldCharType="separate"/>
-      </w:r>
-      <w:r>
-        <w:rPr>
-          <w:noProof/>
-          <w:sz w:val="20"/>
-          <w:szCs w:val="20"/>
-        </w:rPr>
-        <w:t>No se encontraron elementos de tabla de contenido.</w:t>
-      </w:r>
       <w:r>
         <w:fldChar w:fldCharType="end"/>
       </w:r>
@@ -933,7 +1074,110 @@
           <w:lang w:val="es-AR"/>
         </w:rPr>
         <w:lastRenderedPageBreak/>
-        <w:t>Título del Documento</w:t>
+        <w:t>UARG</w:t>
+      </w:r>
+      <w:r>
+        <w:rPr>
+          <w:lang w:val="es-AR"/>
+        </w:rPr>
+        <w:t>f</w:t>
+      </w:r>
+      <w:r>
+        <w:rPr>
+          <w:lang w:val="es-AR"/>
+        </w:rPr>
+        <w:t>low</w:t>
+      </w:r>
+    </w:p>
+    <w:p>
+      <w:pPr>
+        <w:pStyle w:val="PSI-Ttulo1"/>
+      </w:pPr>
+      <w:bookmarkStart w:id="0" w:name="_Toc176433088"/>
+      <w:r>
+        <w:t>Introducción</w:t>
+      </w:r>
+      <w:bookmarkEnd w:id="0"/>
+    </w:p>
+    <w:p>
+      <w:pPr>
+        <w:pStyle w:val="PSI-Normal"/>
+        <w:ind w:left="0" w:firstLine="0"/>
+      </w:pPr>
+      <w:r>
+        <w:t xml:space="preserve">El presente documento muestra el estudio y el análisis que se hizo sobre el sistema UARGflow. En este se </w:t>
+      </w:r>
+      <w:r>
+        <w:t>encontrará</w:t>
+      </w:r>
+      <w:r>
+        <w:t xml:space="preserve"> las ventajas y desventajas del sistema. Además, se </w:t>
+      </w:r>
+      <w:r>
+        <w:t>exponen</w:t>
+      </w:r>
+      <w:r>
+        <w:t xml:space="preserve"> las herramientas </w:t>
+      </w:r>
+      <w:r>
+        <w:t xml:space="preserve">utilizadas </w:t>
+      </w:r>
+      <w:r>
+        <w:t>para desplegar</w:t>
+      </w:r>
+      <w:r>
+        <w:t xml:space="preserve"> el software</w:t>
+      </w:r>
+      <w:r>
+        <w:t>.</w:t>
+      </w:r>
+    </w:p>
+    <w:p>
+      <w:pPr>
+        <w:pStyle w:val="PSI-Ttulo1"/>
+      </w:pPr>
+      <w:r>
+        <w:t>Análisis</w:t>
+      </w:r>
+    </w:p>
+    <w:p>
+      <w:pPr>
+        <w:pStyle w:val="PSI-Ttulo2"/>
+      </w:pPr>
+      <w:r>
+        <w:t>Ventajas</w:t>
+      </w:r>
+    </w:p>
+    <w:p>
+      <w:pPr>
+        <w:pStyle w:val="PSI-Ttulo2"/>
+      </w:pPr>
+      <w:r>
+        <w:t>Desventajas</w:t>
+      </w:r>
+    </w:p>
+    <w:p>
+      <w:pPr>
+        <w:pStyle w:val="PSI-Ttulo1"/>
+      </w:pPr>
+      <w:r>
+        <w:t>Implementación</w:t>
+      </w:r>
+    </w:p>
+    <w:p>
+      <w:pPr>
+        <w:pStyle w:val="PSI-Ttulo2"/>
+      </w:pPr>
+      <w:r>
+        <w:t>Herramientas</w:t>
+      </w:r>
+    </w:p>
+    <w:p>
+      <w:pPr>
+        <w:pStyle w:val="PSI-Ttulo1"/>
+      </w:pPr>
+      <w:r>
+        <w:t>Conclusión</w:t>
       </w:r>
     </w:p>
     <w:p>
@@ -1502,13 +1746,15 @@
         </wp:anchor>
       </w:drawing>
     </w:r>
+    <w:proofErr w:type="spellStart"/>
     <w:r>
       <w:rPr>
         <w:rFonts w:ascii="Cambria" w:eastAsia="Times New Roman" w:hAnsi="Cambria"/>
         <w:lang w:val="es-AR"/>
       </w:rPr>
-      <w:t>Título del Documento</w:t>
+      <w:t>UARGFlow</w:t>
     </w:r>
+    <w:proofErr w:type="spellEnd"/>
   </w:p>
   <w:p>
     <w:pPr>
@@ -3803,7 +4049,7 @@
     <w:basedOn w:val="Ttulo1"/>
     <w:autoRedefine/>
     <w:qFormat/>
-    <w:rsid w:val="008B3B0F"/>
+    <w:rsid w:val="00C22F93"/>
     <w:pPr>
       <w:keepLines w:val="0"/>
       <w:widowControl w:val="0"/>

</xml_diff>